<commit_message>
04.06.2020 - poprawiona perspektywa implementacji, 2 wybrane scenariusze (diagram sekwencji), relacyjny model DB + skrypt
Zmiany i aktualizacje w projekcie:
 	Architektura modelu 4+1 Kruchtena - poprawiono perspektywę implementacji zgodnie z ustaleniami na spotkaniu
 	Diagramy sekwencji - plik zawierający dwa wybrane przypadki użycia (diagram sekwencji)
 	EER Diagram - model relacyjnej bazy danych
 	SQL Script - wygenerowany skrypt bazy danych MySQL
</commit_message>
<xml_diff>
--- a/src/Architektura modelu 4+1 Kruchtena.docx
+++ b/src/Architektura modelu 4+1 Kruchtena.docx
@@ -19,12 +19,12 @@
           <wp:inline distB="114300" distT="114300" distL="114300" distR="114300">
             <wp:extent cx="2176463" cy="806231"/>
             <wp:effectExtent b="0" l="0" r="0" t="0"/>
-            <wp:docPr id="5" name="image11.png"/>
+            <wp:docPr id="7" name="image3.png"/>
             <a:graphic>
               <a:graphicData uri="http://schemas.openxmlformats.org/drawingml/2006/picture">
                 <pic:pic>
                   <pic:nvPicPr>
-                    <pic:cNvPr id="0" name="image11.png"/>
+                    <pic:cNvPr id="0" name="image3.png"/>
                     <pic:cNvPicPr preferRelativeResize="0"/>
                   </pic:nvPicPr>
                   <pic:blipFill>
@@ -1424,12 +1424,12 @@
           <wp:inline distB="114300" distT="114300" distL="114300" distR="114300">
             <wp:extent cx="5734050" cy="2719388"/>
             <wp:effectExtent b="0" l="0" r="0" t="0"/>
-            <wp:docPr id="4" name="image8.png"/>
+            <wp:docPr id="6" name="image1.png"/>
             <a:graphic>
               <a:graphicData uri="http://schemas.openxmlformats.org/drawingml/2006/picture">
                 <pic:pic>
                   <pic:nvPicPr>
-                    <pic:cNvPr id="0" name="image8.png"/>
+                    <pic:cNvPr id="0" name="image1.png"/>
                     <pic:cNvPicPr preferRelativeResize="0"/>
                   </pic:nvPicPr>
                   <pic:blipFill>
@@ -1627,12 +1627,12 @@
           <wp:inline distB="114300" distT="114300" distL="114300" distR="114300">
             <wp:extent cx="5734050" cy="3314700"/>
             <wp:effectExtent b="0" l="0" r="0" t="0"/>
-            <wp:docPr id="3" name="image2.png"/>
+            <wp:docPr id="5" name="image8.png"/>
             <a:graphic>
               <a:graphicData uri="http://schemas.openxmlformats.org/drawingml/2006/picture">
                 <pic:pic>
                   <pic:nvPicPr>
-                    <pic:cNvPr id="0" name="image2.png"/>
+                    <pic:cNvPr id="0" name="image8.png"/>
                     <pic:cNvPicPr preferRelativeResize="0"/>
                   </pic:nvPicPr>
                   <pic:blipFill>
@@ -1747,7 +1747,7 @@
           <wp:inline distB="114300" distT="114300" distL="114300" distR="114300">
             <wp:extent cx="5437276" cy="8501063"/>
             <wp:effectExtent b="0" l="0" r="0" t="0"/>
-            <wp:docPr id="2" name="image4.png"/>
+            <wp:docPr id="4" name="image4.png"/>
             <a:graphic>
               <a:graphicData uri="http://schemas.openxmlformats.org/drawingml/2006/picture">
                 <pic:pic>
@@ -1784,6 +1784,146 @@
     </w:p>
     <w:p>
       <w:pPr>
+        <w:ind w:firstLine="720"/>
+        <w:jc w:val="both"/>
+        <w:rPr>
+          <w:rFonts w:ascii="Proxima Nova" w:cs="Proxima Nova" w:eastAsia="Proxima Nova" w:hAnsi="Proxima Nova"/>
+          <w:sz w:val="28"/>
+          <w:szCs w:val="28"/>
+        </w:rPr>
+      </w:pPr>
+      <w:r>
+        <w:rPr>
+          <w:rFonts w:ascii="Proxima Nova" w:cs="Proxima Nova" w:eastAsia="Proxima Nova" w:hAnsi="Proxima Nova"/>
+          <w:sz w:val="28"/>
+          <w:szCs w:val="28"/>
+          <w:rtl w:val="0"/>
+        </w:rPr>
+        <w:t xml:space="preserve">Perspektywa logiki biznesu przedstawia również kilka komponentów, które po złożeniu w całość tworzą system strumieniowania wideo. Graficzne przedstawienie tej perspektywy realizowane jest za pomocą diagramu komponentów znajdującego się poniżej. Najbardziej istotnym elementem poniższego diagramu jest baza danych. Znajdować będą się w niej wszelkie informacje służące do realizacji strumieniowania wideo. Ważnym elementem jest również interfejs graficzny pozwalający użytkownikom na korzystanie z serwisu. Kolejnym z komponentów jest system pozwalający na logowanie oraz rejestrowanie użytkowników. Komponenty strumieniowania wideo, przeglądania zawartości oraz te odpowiedzialne za komentowanie czy też ocenianie zapewniają wszelkie funkcjonalności dostarczane użytkownikom. Komponent wideo odpowiedzialny jest za dostarczenie wideo z bazy danych do użytkowników, natomiast komponent użytkowników odpowiada za zarządzanie nimi oraz umożliwienie dostępu do zawartości premium dla danego użytkownika.</w:t>
+      </w:r>
+    </w:p>
+    <w:p>
+      <w:pPr>
+        <w:jc w:val="both"/>
+        <w:rPr>
+          <w:rFonts w:ascii="Proxima Nova" w:cs="Proxima Nova" w:eastAsia="Proxima Nova" w:hAnsi="Proxima Nova"/>
+          <w:sz w:val="28"/>
+          <w:szCs w:val="28"/>
+        </w:rPr>
+      </w:pPr>
+      <w:r>
+        <w:rPr>
+          <w:rtl w:val="0"/>
+        </w:rPr>
+      </w:r>
+    </w:p>
+    <w:p>
+      <w:pPr>
+        <w:jc w:val="both"/>
+        <w:rPr>
+          <w:rFonts w:ascii="Proxima Nova" w:cs="Proxima Nova" w:eastAsia="Proxima Nova" w:hAnsi="Proxima Nova"/>
+          <w:i w:val="1"/>
+        </w:rPr>
+      </w:pPr>
+      <w:r>
+        <w:rPr>
+          <w:rFonts w:ascii="Proxima Nova" w:cs="Proxima Nova" w:eastAsia="Proxima Nova" w:hAnsi="Proxima Nova"/>
+          <w:i w:val="1"/>
+          <w:rtl w:val="0"/>
+        </w:rPr>
+        <w:t xml:space="preserve">Diagram komponentów:</w:t>
+      </w:r>
+    </w:p>
+    <w:p>
+      <w:pPr>
+        <w:jc w:val="both"/>
+        <w:rPr>
+          <w:rFonts w:ascii="Proxima Nova" w:cs="Proxima Nova" w:eastAsia="Proxima Nova" w:hAnsi="Proxima Nova"/>
+          <w:i w:val="1"/>
+        </w:rPr>
+      </w:pPr>
+      <w:r>
+        <w:rPr>
+          <w:rtl w:val="0"/>
+        </w:rPr>
+      </w:r>
+    </w:p>
+    <w:p>
+      <w:pPr>
+        <w:ind w:firstLine="720"/>
+        <w:jc w:val="center"/>
+        <w:rPr>
+          <w:rFonts w:ascii="Proxima Nova" w:cs="Proxima Nova" w:eastAsia="Proxima Nova" w:hAnsi="Proxima Nova"/>
+          <w:b w:val="1"/>
+          <w:sz w:val="36"/>
+          <w:szCs w:val="36"/>
+        </w:rPr>
+      </w:pPr>
+      <w:r>
+        <w:rPr>
+          <w:rFonts w:ascii="Proxima Nova" w:cs="Proxima Nova" w:eastAsia="Proxima Nova" w:hAnsi="Proxima Nova"/>
+          <w:b w:val="1"/>
+          <w:sz w:val="36"/>
+          <w:szCs w:val="36"/>
+        </w:rPr>
+        <w:drawing>
+          <wp:inline distB="114300" distT="114300" distL="114300" distR="114300">
+            <wp:extent cx="5194257" cy="4033838"/>
+            <wp:effectExtent b="0" l="0" r="0" t="0"/>
+            <wp:docPr id="2" name="image12.png"/>
+            <a:graphic>
+              <a:graphicData uri="http://schemas.openxmlformats.org/drawingml/2006/picture">
+                <pic:pic>
+                  <pic:nvPicPr>
+                    <pic:cNvPr id="0" name="image12.png"/>
+                    <pic:cNvPicPr preferRelativeResize="0"/>
+                  </pic:nvPicPr>
+                  <pic:blipFill>
+                    <a:blip r:embed="rId11"/>
+                    <a:srcRect b="0" l="0" r="0" t="0"/>
+                    <a:stretch>
+                      <a:fillRect/>
+                    </a:stretch>
+                  </pic:blipFill>
+                  <pic:spPr>
+                    <a:xfrm>
+                      <a:off x="0" y="0"/>
+                      <a:ext cx="5194257" cy="4033838"/>
+                    </a:xfrm>
+                    <a:prstGeom prst="rect"/>
+                    <a:ln/>
+                  </pic:spPr>
+                </pic:pic>
+              </a:graphicData>
+            </a:graphic>
+          </wp:inline>
+        </w:drawing>
+      </w:r>
+      <w:r>
+        <w:rPr>
+          <w:rtl w:val="0"/>
+        </w:rPr>
+      </w:r>
+    </w:p>
+    <w:p>
+      <w:pPr>
+        <w:ind w:left="0" w:firstLine="0"/>
+        <w:jc w:val="both"/>
+        <w:rPr>
+          <w:rFonts w:ascii="Proxima Nova" w:cs="Proxima Nova" w:eastAsia="Proxima Nova" w:hAnsi="Proxima Nova"/>
+          <w:b w:val="1"/>
+          <w:sz w:val="36"/>
+          <w:szCs w:val="36"/>
+        </w:rPr>
+      </w:pPr>
+      <w:r>
+        <w:rPr>
+          <w:rtl w:val="0"/>
+        </w:rPr>
+      </w:r>
+    </w:p>
+    <w:p>
+      <w:pPr>
         <w:ind w:left="0" w:firstLine="0"/>
         <w:jc w:val="both"/>
         <w:rPr>
@@ -1924,16 +2064,16 @@
           <wp:inline distB="114300" distT="114300" distL="114300" distR="114300">
             <wp:extent cx="4872038" cy="5400943"/>
             <wp:effectExtent b="0" l="0" r="0" t="0"/>
-            <wp:docPr id="10" name="image7.png"/>
+            <wp:docPr id="11" name="image10.png"/>
             <a:graphic>
               <a:graphicData uri="http://schemas.openxmlformats.org/drawingml/2006/picture">
                 <pic:pic>
                   <pic:nvPicPr>
-                    <pic:cNvPr id="0" name="image7.png"/>
+                    <pic:cNvPr id="0" name="image10.png"/>
                     <pic:cNvPicPr preferRelativeResize="0"/>
                   </pic:nvPicPr>
                   <pic:blipFill>
-                    <a:blip r:embed="rId11"/>
+                    <a:blip r:embed="rId12"/>
                     <a:srcRect b="0" l="0" r="0" t="0"/>
                     <a:stretch>
                       <a:fillRect/>
@@ -2065,16 +2205,16 @@
           <wp:inline distB="114300" distT="114300" distL="114300" distR="114300">
             <wp:extent cx="6210300" cy="7586663"/>
             <wp:effectExtent b="0" l="0" r="0" t="0"/>
-            <wp:docPr id="11" name="image9.png"/>
+            <wp:docPr id="12" name="image11.png"/>
             <a:graphic>
               <a:graphicData uri="http://schemas.openxmlformats.org/drawingml/2006/picture">
                 <pic:pic>
                   <pic:nvPicPr>
-                    <pic:cNvPr id="0" name="image9.png"/>
+                    <pic:cNvPr id="0" name="image11.png"/>
                     <pic:cNvPicPr preferRelativeResize="0"/>
                   </pic:nvPicPr>
                   <pic:blipFill>
-                    <a:blip r:embed="rId12"/>
+                    <a:blip r:embed="rId13"/>
                     <a:srcRect b="0" l="0" r="0" t="0"/>
                     <a:stretch>
                       <a:fillRect/>
@@ -2180,16 +2320,16 @@
           <wp:inline distB="114300" distT="114300" distL="114300" distR="114300">
             <wp:extent cx="5724525" cy="6496050"/>
             <wp:effectExtent b="0" l="0" r="0" t="0"/>
-            <wp:docPr id="7" name="image6.png"/>
+            <wp:docPr id="9" name="image7.png"/>
             <a:graphic>
               <a:graphicData uri="http://schemas.openxmlformats.org/drawingml/2006/picture">
                 <pic:pic>
                   <pic:nvPicPr>
-                    <pic:cNvPr id="0" name="image6.png"/>
+                    <pic:cNvPr id="0" name="image7.png"/>
                     <pic:cNvPicPr preferRelativeResize="0"/>
                   </pic:nvPicPr>
                   <pic:blipFill>
-                    <a:blip r:embed="rId13"/>
+                    <a:blip r:embed="rId14"/>
                     <a:srcRect b="0" l="0" r="0" t="0"/>
                     <a:stretch>
                       <a:fillRect/>
@@ -2287,56 +2427,60 @@
           <w:szCs w:val="28"/>
           <w:rtl w:val="0"/>
         </w:rPr>
-        <w:t xml:space="preserve">Perspektywa implementacji przedstawia kilka komponentów, które po złożeniu w całość tworzą system strumieniowania wideo. Graficzne przedstawienie tej perspektywy realizowane jest za pomocą diagramu komponentów znajdującego się poniżej. Najbardziej istotnym elementem poniższego diagramu jest baza danych. Znajdować będą się w niej wszelkie informacje służące do realizacji strumieniowania wideo. Ważnym elementem jest również interfejs graficzny pozwalający użytkownikom na korzystanie z serwisu. Kolejnym z komponentów jest system pozwalający na logowanie oraz rejestrowanie użytkowników. Komponenty strumieniowania wideo, przeglądania zawartości oraz te odpowiedzialne za komentowanie czy też ocenianie zapewniają wszelkie funkcjonalności dostarczane użytkownikom. Komponent wideo odpowiedzialny jest za dostarczenie wideo z bazy danych do użytkowników, natomiast komponent użytkowników odpowiada za zarządzanie nimi oraz umożliwienie dostępu do zawartości premium dla danego użytkownika.</w:t>
-      </w:r>
-    </w:p>
-    <w:p>
-      <w:pPr>
-        <w:ind w:left="0" w:firstLine="0"/>
-        <w:jc w:val="both"/>
-        <w:rPr>
-          <w:rFonts w:ascii="Proxima Nova" w:cs="Proxima Nova" w:eastAsia="Proxima Nova" w:hAnsi="Proxima Nova"/>
-          <w:sz w:val="28"/>
-          <w:szCs w:val="28"/>
-        </w:rPr>
-      </w:pPr>
-      <w:r>
-        <w:rPr>
-          <w:rtl w:val="0"/>
-        </w:rPr>
-      </w:r>
-    </w:p>
-    <w:p>
-      <w:pPr>
-        <w:ind w:left="0" w:firstLine="0"/>
+        <w:t xml:space="preserve">W perspektywie implementacji najistotniejszym elementem jest diagram pakietów. Diagram ten zawiera pakiety w którym mogą się znaleźć takie elementy jak klasy czy też interfejsy, lecz najczęściej są to klasy. </w:t>
+      </w:r>
+      <w:r>
+        <w:rPr>
+          <w:rFonts w:ascii="Proxima Nova" w:cs="Proxima Nova" w:eastAsia="Proxima Nova" w:hAnsi="Proxima Nova"/>
+          <w:sz w:val="28"/>
+          <w:szCs w:val="28"/>
+          <w:rtl w:val="0"/>
+        </w:rPr>
+        <w:t xml:space="preserve">Pakiety doskonale nadają się do wizualizacji podstawowych zależności pomiędzy częściami systemu, dzięki czemu łatwo ocenić jakość i stopień powiązań pomiędzy nimi.  W szczególności przydają się w dużych aplikacjach, podzielonych na wiele podsystemów, ponieważ w prosty sposób obrazują podstawowe zależności pomiędzy nimi. Poniższy diagram dotyczy systemu strumieniowania wideo, który jest tematem pracy.</w:t>
+      </w:r>
+      <w:r>
+        <w:rPr>
+          <w:rtl w:val="0"/>
+        </w:rPr>
+      </w:r>
+    </w:p>
+    <w:p>
+      <w:pPr>
+        <w:ind w:firstLine="720"/>
         <w:jc w:val="both"/>
         <w:rPr>
           <w:rFonts w:ascii="Proxima Nova" w:cs="Proxima Nova" w:eastAsia="Proxima Nova" w:hAnsi="Proxima Nova"/>
           <w:i w:val="1"/>
-        </w:rPr>
-      </w:pPr>
-      <w:r>
+          <w:sz w:val="28"/>
+          <w:szCs w:val="28"/>
+        </w:rPr>
+      </w:pPr>
+      <w:r>
+        <w:rPr>
+          <w:rtl w:val="0"/>
+        </w:rPr>
+      </w:r>
+    </w:p>
+    <w:p>
+      <w:pPr>
+        <w:ind w:firstLine="720"/>
+        <w:jc w:val="both"/>
         <w:rPr>
           <w:rFonts w:ascii="Proxima Nova" w:cs="Proxima Nova" w:eastAsia="Proxima Nova" w:hAnsi="Proxima Nova"/>
           <w:i w:val="1"/>
-          <w:rtl w:val="0"/>
-        </w:rPr>
-        <w:t xml:space="preserve">Diagram komponentów:</w:t>
-      </w:r>
-    </w:p>
-    <w:p>
-      <w:pPr>
-        <w:ind w:left="0" w:firstLine="0"/>
-        <w:jc w:val="both"/>
+          <w:sz w:val="28"/>
+          <w:szCs w:val="28"/>
+        </w:rPr>
+      </w:pPr>
+      <w:r>
         <w:rPr>
           <w:rFonts w:ascii="Proxima Nova" w:cs="Proxima Nova" w:eastAsia="Proxima Nova" w:hAnsi="Proxima Nova"/>
           <w:i w:val="1"/>
-        </w:rPr>
-      </w:pPr>
-      <w:r>
-        <w:rPr>
-          <w:rtl w:val="0"/>
-        </w:rPr>
+          <w:sz w:val="28"/>
+          <w:szCs w:val="28"/>
+          <w:rtl w:val="0"/>
+        </w:rPr>
+        <w:t xml:space="preserve">Diagram pakietów:</w:t>
       </w:r>
     </w:p>
     <w:p>
@@ -2345,32 +2489,32 @@
         <w:jc w:val="center"/>
         <w:rPr>
           <w:rFonts w:ascii="Proxima Nova" w:cs="Proxima Nova" w:eastAsia="Proxima Nova" w:hAnsi="Proxima Nova"/>
-          <w:b w:val="1"/>
-          <w:sz w:val="36"/>
-          <w:szCs w:val="36"/>
-        </w:rPr>
-      </w:pPr>
-      <w:r>
-        <w:rPr>
-          <w:rFonts w:ascii="Proxima Nova" w:cs="Proxima Nova" w:eastAsia="Proxima Nova" w:hAnsi="Proxima Nova"/>
-          <w:b w:val="1"/>
-          <w:sz w:val="36"/>
-          <w:szCs w:val="36"/>
+          <w:i w:val="1"/>
+          <w:sz w:val="28"/>
+          <w:szCs w:val="28"/>
+        </w:rPr>
+      </w:pPr>
+      <w:r>
+        <w:rPr>
+          <w:rFonts w:ascii="Proxima Nova" w:cs="Proxima Nova" w:eastAsia="Proxima Nova" w:hAnsi="Proxima Nova"/>
+          <w:i w:val="1"/>
+          <w:sz w:val="28"/>
+          <w:szCs w:val="28"/>
         </w:rPr>
         <w:drawing>
           <wp:inline distB="114300" distT="114300" distL="114300" distR="114300">
-            <wp:extent cx="5194257" cy="4033838"/>
+            <wp:extent cx="5662613" cy="4088598"/>
             <wp:effectExtent b="0" l="0" r="0" t="0"/>
-            <wp:docPr id="9" name="image5.png"/>
+            <wp:docPr id="1" name="image6.png"/>
             <a:graphic>
               <a:graphicData uri="http://schemas.openxmlformats.org/drawingml/2006/picture">
                 <pic:pic>
                   <pic:nvPicPr>
-                    <pic:cNvPr id="0" name="image5.png"/>
+                    <pic:cNvPr id="0" name="image6.png"/>
                     <pic:cNvPicPr preferRelativeResize="0"/>
                   </pic:nvPicPr>
                   <pic:blipFill>
-                    <a:blip r:embed="rId14"/>
+                    <a:blip r:embed="rId15"/>
                     <a:srcRect b="0" l="0" r="0" t="0"/>
                     <a:stretch>
                       <a:fillRect/>
@@ -2379,7 +2523,7 @@
                   <pic:spPr>
                     <a:xfrm>
                       <a:off x="0" y="0"/>
-                      <a:ext cx="5194257" cy="4033838"/>
+                      <a:ext cx="5662613" cy="4088598"/>
                     </a:xfrm>
                     <a:prstGeom prst="rect"/>
                     <a:ln/>
@@ -2391,6 +2535,39 @@
         </w:drawing>
       </w:r>
       <w:r>
+        <w:rPr>
+          <w:rtl w:val="0"/>
+        </w:rPr>
+      </w:r>
+    </w:p>
+    <w:p>
+      <w:pPr>
+        <w:ind w:firstLine="720"/>
+        <w:jc w:val="both"/>
+        <w:rPr>
+          <w:rFonts w:ascii="Proxima Nova" w:cs="Proxima Nova" w:eastAsia="Proxima Nova" w:hAnsi="Proxima Nova"/>
+          <w:sz w:val="28"/>
+          <w:szCs w:val="28"/>
+        </w:rPr>
+      </w:pPr>
+      <w:r>
+        <w:rPr>
+          <w:rtl w:val="0"/>
+        </w:rPr>
+      </w:r>
+    </w:p>
+    <w:p>
+      <w:pPr>
+        <w:ind w:firstLine="720"/>
+        <w:jc w:val="center"/>
+        <w:rPr>
+          <w:rFonts w:ascii="Proxima Nova" w:cs="Proxima Nova" w:eastAsia="Proxima Nova" w:hAnsi="Proxima Nova"/>
+          <w:b w:val="1"/>
+          <w:sz w:val="36"/>
+          <w:szCs w:val="36"/>
+        </w:rPr>
+      </w:pPr>
+      <w:r>
         <w:br w:type="page"/>
       </w:r>
       <w:r>
@@ -2617,16 +2794,16 @@
           <wp:inline distB="114300" distT="114300" distL="114300" distR="114300">
             <wp:extent cx="5734050" cy="4927600"/>
             <wp:effectExtent b="0" l="0" r="0" t="0"/>
-            <wp:docPr id="8" name="image1.jpg"/>
+            <wp:docPr id="10" name="image2.jpg"/>
             <a:graphic>
               <a:graphicData uri="http://schemas.openxmlformats.org/drawingml/2006/picture">
                 <pic:pic>
                   <pic:nvPicPr>
-                    <pic:cNvPr id="0" name="image1.jpg"/>
+                    <pic:cNvPr id="0" name="image2.jpg"/>
                     <pic:cNvPicPr preferRelativeResize="0"/>
                   </pic:nvPicPr>
                   <pic:blipFill>
-                    <a:blip r:embed="rId15"/>
+                    <a:blip r:embed="rId16"/>
                     <a:srcRect b="0" l="0" r="0" t="0"/>
                     <a:stretch>
                       <a:fillRect/>
@@ -2724,16 +2901,16 @@
           <wp:inline distB="114300" distT="114300" distL="114300" distR="114300">
             <wp:extent cx="5734050" cy="5524500"/>
             <wp:effectExtent b="0" l="0" r="0" t="0"/>
-            <wp:docPr id="6" name="image10.jpg"/>
+            <wp:docPr id="8" name="image9.jpg"/>
             <a:graphic>
               <a:graphicData uri="http://schemas.openxmlformats.org/drawingml/2006/picture">
                 <pic:pic>
                   <pic:nvPicPr>
-                    <pic:cNvPr id="0" name="image10.jpg"/>
+                    <pic:cNvPr id="0" name="image9.jpg"/>
                     <pic:cNvPicPr preferRelativeResize="0"/>
                   </pic:nvPicPr>
                   <pic:blipFill>
-                    <a:blip r:embed="rId16"/>
+                    <a:blip r:embed="rId17"/>
                     <a:srcRect b="0" l="0" r="0" t="0"/>
                     <a:stretch>
                       <a:fillRect/>
@@ -2974,16 +3151,16 @@
           <wp:inline distB="114300" distT="114300" distL="114300" distR="114300">
             <wp:extent cx="6571269" cy="5195888"/>
             <wp:effectExtent b="0" l="0" r="0" t="0"/>
-            <wp:docPr id="1" name="image3.jpg"/>
+            <wp:docPr id="3" name="image5.jpg"/>
             <a:graphic>
               <a:graphicData uri="http://schemas.openxmlformats.org/drawingml/2006/picture">
                 <pic:pic>
                   <pic:nvPicPr>
-                    <pic:cNvPr id="0" name="image3.jpg"/>
+                    <pic:cNvPr id="0" name="image5.jpg"/>
                     <pic:cNvPicPr preferRelativeResize="0"/>
                   </pic:nvPicPr>
                   <pic:blipFill>
-                    <a:blip r:embed="rId17"/>
+                    <a:blip r:embed="rId18"/>
                     <a:srcRect b="0" l="0" r="0" t="0"/>
                     <a:stretch>
                       <a:fillRect/>
@@ -3003,6 +3180,160 @@
           </wp:inline>
         </w:drawing>
       </w:r>
+      <w:r>
+        <w:rPr>
+          <w:rtl w:val="0"/>
+        </w:rPr>
+      </w:r>
+    </w:p>
+    <w:p>
+      <w:pPr>
+        <w:jc w:val="both"/>
+        <w:rPr/>
+      </w:pPr>
+      <w:r>
+        <w:rPr>
+          <w:rtl w:val="0"/>
+        </w:rPr>
+      </w:r>
+    </w:p>
+    <w:p>
+      <w:pPr>
+        <w:jc w:val="both"/>
+        <w:rPr/>
+      </w:pPr>
+      <w:r>
+        <w:rPr>
+          <w:rtl w:val="0"/>
+        </w:rPr>
+      </w:r>
+    </w:p>
+    <w:p>
+      <w:pPr>
+        <w:jc w:val="both"/>
+        <w:rPr/>
+      </w:pPr>
+      <w:r>
+        <w:rPr>
+          <w:rtl w:val="0"/>
+        </w:rPr>
+      </w:r>
+    </w:p>
+    <w:p>
+      <w:pPr>
+        <w:jc w:val="both"/>
+        <w:rPr/>
+      </w:pPr>
+      <w:r>
+        <w:rPr>
+          <w:rtl w:val="0"/>
+        </w:rPr>
+      </w:r>
+    </w:p>
+    <w:p>
+      <w:pPr>
+        <w:jc w:val="both"/>
+        <w:rPr/>
+      </w:pPr>
+      <w:r>
+        <w:rPr>
+          <w:rtl w:val="0"/>
+        </w:rPr>
+      </w:r>
+    </w:p>
+    <w:p>
+      <w:pPr>
+        <w:jc w:val="both"/>
+        <w:rPr/>
+      </w:pPr>
+      <w:r>
+        <w:rPr>
+          <w:rtl w:val="0"/>
+        </w:rPr>
+      </w:r>
+    </w:p>
+    <w:p>
+      <w:pPr>
+        <w:jc w:val="both"/>
+        <w:rPr/>
+      </w:pPr>
+      <w:r>
+        <w:rPr>
+          <w:rtl w:val="0"/>
+        </w:rPr>
+      </w:r>
+    </w:p>
+    <w:p>
+      <w:pPr>
+        <w:jc w:val="both"/>
+        <w:rPr/>
+      </w:pPr>
+      <w:r>
+        <w:rPr>
+          <w:rtl w:val="0"/>
+        </w:rPr>
+      </w:r>
+    </w:p>
+    <w:p>
+      <w:pPr>
+        <w:jc w:val="both"/>
+        <w:rPr/>
+      </w:pPr>
+      <w:r>
+        <w:rPr>
+          <w:rtl w:val="0"/>
+        </w:rPr>
+      </w:r>
+    </w:p>
+    <w:p>
+      <w:pPr>
+        <w:jc w:val="both"/>
+        <w:rPr/>
+      </w:pPr>
+      <w:r>
+        <w:rPr>
+          <w:rtl w:val="0"/>
+        </w:rPr>
+      </w:r>
+    </w:p>
+    <w:p>
+      <w:pPr>
+        <w:jc w:val="both"/>
+        <w:rPr/>
+      </w:pPr>
+      <w:r>
+        <w:rPr>
+          <w:rtl w:val="0"/>
+        </w:rPr>
+      </w:r>
+    </w:p>
+    <w:p>
+      <w:pPr>
+        <w:jc w:val="both"/>
+        <w:rPr/>
+      </w:pPr>
+      <w:r>
+        <w:rPr>
+          <w:rtl w:val="0"/>
+        </w:rPr>
+      </w:r>
+    </w:p>
+    <w:p>
+      <w:pPr>
+        <w:jc w:val="both"/>
+        <w:rPr/>
+      </w:pPr>
+      <w:r>
+        <w:rPr>
+          <w:rtl w:val="0"/>
+        </w:rPr>
+      </w:r>
+    </w:p>
+    <w:p>
+      <w:pPr>
+        <w:jc w:val="both"/>
+        <w:rPr/>
+      </w:pPr>
       <w:r>
         <w:rPr>
           <w:rtl w:val="0"/>

</xml_diff>

<commit_message>
aktualizacja listy członków zespołu na stronach tytułowych
</commit_message>
<xml_diff>
--- a/src/Architektura modelu 4+1 Kruchtena.docx
+++ b/src/Architektura modelu 4+1 Kruchtena.docx
@@ -19,12 +19,12 @@
           <wp:inline distB="114300" distT="114300" distL="114300" distR="114300">
             <wp:extent cx="2176463" cy="806231"/>
             <wp:effectExtent b="0" l="0" r="0" t="0"/>
-            <wp:docPr id="7" name="image3.png"/>
+            <wp:docPr id="7" name="image2.png"/>
             <a:graphic>
               <a:graphicData uri="http://schemas.openxmlformats.org/drawingml/2006/picture">
                 <pic:pic>
                   <pic:nvPicPr>
-                    <pic:cNvPr id="0" name="image3.png"/>
+                    <pic:cNvPr id="0" name="image2.png"/>
                     <pic:cNvPicPr preferRelativeResize="0"/>
                   </pic:nvPicPr>
                   <pic:blipFill>
@@ -1062,220 +1062,16 @@
             <w:r>
               <w:rPr>
                 <w:rFonts w:ascii="Proxima Nova" w:cs="Proxima Nova" w:eastAsia="Proxima Nova" w:hAnsi="Proxima Nova"/>
-                <w:strike w:val="1"/>
                 <w:sz w:val="20"/>
                 <w:szCs w:val="20"/>
                 <w:rtl w:val="0"/>
               </w:rPr>
-              <w:t xml:space="preserve">Kotasiński Mateusz</w:t>
+              <w:t xml:space="preserve">Szymański Marek</w:t>
             </w:r>
-          </w:p>
-        </w:tc>
-      </w:tr>
-      <w:tr>
-        <w:trPr>
-          <w:trHeight w:val="435" w:hRule="atLeast"/>
-        </w:trPr>
-        <w:tc>
-          <w:tcPr>
-            <w:tcBorders>
-              <w:left w:color="ffffff" w:space="0" w:sz="8" w:val="single"/>
-              <w:bottom w:color="ffffff" w:space="0" w:sz="8" w:val="single"/>
-            </w:tcBorders>
-            <w:shd w:fill="auto" w:val="clear"/>
-            <w:tcMar>
-              <w:top w:w="100.0" w:type="dxa"/>
-              <w:left w:w="100.0" w:type="dxa"/>
-              <w:bottom w:w="100.0" w:type="dxa"/>
-              <w:right w:w="100.0" w:type="dxa"/>
-            </w:tcMar>
-            <w:vAlign w:val="top"/>
-          </w:tcPr>
-          <w:p>
-            <w:pPr>
-              <w:widowControl w:val="0"/>
-              <w:spacing w:line="240" w:lineRule="auto"/>
-              <w:jc w:val="center"/>
-              <w:rPr>
-                <w:rFonts w:ascii="Proxima Nova" w:cs="Proxima Nova" w:eastAsia="Proxima Nova" w:hAnsi="Proxima Nova"/>
-                <w:sz w:val="20"/>
-                <w:szCs w:val="20"/>
-              </w:rPr>
-            </w:pPr>
             <w:r>
               <w:rPr>
                 <w:rtl w:val="0"/>
               </w:rPr>
-            </w:r>
-          </w:p>
-        </w:tc>
-        <w:tc>
-          <w:tcPr>
-            <w:shd w:fill="auto" w:val="clear"/>
-            <w:tcMar>
-              <w:top w:w="100.0" w:type="dxa"/>
-              <w:left w:w="100.0" w:type="dxa"/>
-              <w:bottom w:w="100.0" w:type="dxa"/>
-              <w:right w:w="100.0" w:type="dxa"/>
-            </w:tcMar>
-            <w:vAlign w:val="top"/>
-          </w:tcPr>
-          <w:p>
-            <w:pPr>
-              <w:widowControl w:val="0"/>
-              <w:spacing w:line="240" w:lineRule="auto"/>
-              <w:jc w:val="center"/>
-              <w:rPr>
-                <w:rFonts w:ascii="Proxima Nova" w:cs="Proxima Nova" w:eastAsia="Proxima Nova" w:hAnsi="Proxima Nova"/>
-                <w:sz w:val="20"/>
-                <w:szCs w:val="20"/>
-              </w:rPr>
-            </w:pPr>
-            <w:r>
-              <w:rPr>
-                <w:rFonts w:ascii="Proxima Nova" w:cs="Proxima Nova" w:eastAsia="Proxima Nova" w:hAnsi="Proxima Nova"/>
-                <w:sz w:val="20"/>
-                <w:szCs w:val="20"/>
-                <w:rtl w:val="0"/>
-              </w:rPr>
-              <w:t xml:space="preserve">6.</w:t>
-            </w:r>
-          </w:p>
-        </w:tc>
-        <w:tc>
-          <w:tcPr>
-            <w:shd w:fill="auto" w:val="clear"/>
-            <w:tcMar>
-              <w:top w:w="100.0" w:type="dxa"/>
-              <w:left w:w="100.0" w:type="dxa"/>
-              <w:bottom w:w="100.0" w:type="dxa"/>
-              <w:right w:w="100.0" w:type="dxa"/>
-            </w:tcMar>
-            <w:vAlign w:val="top"/>
-          </w:tcPr>
-          <w:p>
-            <w:pPr>
-              <w:widowControl w:val="0"/>
-              <w:spacing w:line="240" w:lineRule="auto"/>
-              <w:rPr>
-                <w:rFonts w:ascii="Proxima Nova" w:cs="Proxima Nova" w:eastAsia="Proxima Nova" w:hAnsi="Proxima Nova"/>
-                <w:strike w:val="1"/>
-                <w:sz w:val="20"/>
-                <w:szCs w:val="20"/>
-              </w:rPr>
-            </w:pPr>
-            <w:r>
-              <w:rPr>
-                <w:rFonts w:ascii="Proxima Nova" w:cs="Proxima Nova" w:eastAsia="Proxima Nova" w:hAnsi="Proxima Nova"/>
-                <w:strike w:val="1"/>
-                <w:sz w:val="20"/>
-                <w:szCs w:val="20"/>
-                <w:rtl w:val="0"/>
-              </w:rPr>
-              <w:t xml:space="preserve">Kryus Olaf</w:t>
-            </w:r>
-          </w:p>
-        </w:tc>
-      </w:tr>
-      <w:tr>
-        <w:trPr>
-          <w:trHeight w:val="400" w:hRule="atLeast"/>
-        </w:trPr>
-        <w:tc>
-          <w:tcPr>
-            <w:tcBorders>
-              <w:left w:color="ffffff" w:space="0" w:sz="8" w:val="single"/>
-              <w:bottom w:color="ffffff" w:space="0" w:sz="8" w:val="single"/>
-            </w:tcBorders>
-            <w:shd w:fill="auto" w:val="clear"/>
-            <w:tcMar>
-              <w:top w:w="100.0" w:type="dxa"/>
-              <w:left w:w="100.0" w:type="dxa"/>
-              <w:bottom w:w="100.0" w:type="dxa"/>
-              <w:right w:w="100.0" w:type="dxa"/>
-            </w:tcMar>
-            <w:vAlign w:val="top"/>
-          </w:tcPr>
-          <w:p>
-            <w:pPr>
-              <w:widowControl w:val="0"/>
-              <w:spacing w:line="240" w:lineRule="auto"/>
-              <w:jc w:val="center"/>
-              <w:rPr>
-                <w:rFonts w:ascii="Proxima Nova" w:cs="Proxima Nova" w:eastAsia="Proxima Nova" w:hAnsi="Proxima Nova"/>
-                <w:sz w:val="20"/>
-                <w:szCs w:val="20"/>
-              </w:rPr>
-            </w:pPr>
-            <w:r>
-              <w:rPr>
-                <w:rtl w:val="0"/>
-              </w:rPr>
-            </w:r>
-          </w:p>
-        </w:tc>
-        <w:tc>
-          <w:tcPr>
-            <w:shd w:fill="auto" w:val="clear"/>
-            <w:tcMar>
-              <w:top w:w="100.0" w:type="dxa"/>
-              <w:left w:w="100.0" w:type="dxa"/>
-              <w:bottom w:w="100.0" w:type="dxa"/>
-              <w:right w:w="100.0" w:type="dxa"/>
-            </w:tcMar>
-            <w:vAlign w:val="top"/>
-          </w:tcPr>
-          <w:p>
-            <w:pPr>
-              <w:widowControl w:val="0"/>
-              <w:spacing w:line="240" w:lineRule="auto"/>
-              <w:jc w:val="center"/>
-              <w:rPr>
-                <w:rFonts w:ascii="Proxima Nova" w:cs="Proxima Nova" w:eastAsia="Proxima Nova" w:hAnsi="Proxima Nova"/>
-                <w:sz w:val="20"/>
-                <w:szCs w:val="20"/>
-              </w:rPr>
-            </w:pPr>
-            <w:r>
-              <w:rPr>
-                <w:rFonts w:ascii="Proxima Nova" w:cs="Proxima Nova" w:eastAsia="Proxima Nova" w:hAnsi="Proxima Nova"/>
-                <w:sz w:val="20"/>
-                <w:szCs w:val="20"/>
-                <w:rtl w:val="0"/>
-              </w:rPr>
-              <w:t xml:space="preserve">7.</w:t>
-            </w:r>
-          </w:p>
-        </w:tc>
-        <w:tc>
-          <w:tcPr>
-            <w:shd w:fill="auto" w:val="clear"/>
-            <w:tcMar>
-              <w:top w:w="100.0" w:type="dxa"/>
-              <w:left w:w="100.0" w:type="dxa"/>
-              <w:bottom w:w="100.0" w:type="dxa"/>
-              <w:right w:w="100.0" w:type="dxa"/>
-            </w:tcMar>
-            <w:vAlign w:val="top"/>
-          </w:tcPr>
-          <w:p>
-            <w:pPr>
-              <w:widowControl w:val="0"/>
-              <w:spacing w:line="240" w:lineRule="auto"/>
-              <w:rPr>
-                <w:rFonts w:ascii="Proxima Nova" w:cs="Proxima Nova" w:eastAsia="Proxima Nova" w:hAnsi="Proxima Nova"/>
-                <w:sz w:val="20"/>
-                <w:szCs w:val="20"/>
-              </w:rPr>
-            </w:pPr>
-            <w:r>
-              <w:rPr>
-                <w:rFonts w:ascii="Proxima Nova" w:cs="Proxima Nova" w:eastAsia="Proxima Nova" w:hAnsi="Proxima Nova"/>
-                <w:sz w:val="20"/>
-                <w:szCs w:val="20"/>
-                <w:rtl w:val="0"/>
-              </w:rPr>
-              <w:t xml:space="preserve">Szymański Marek</w:t>
             </w:r>
           </w:p>
         </w:tc>
@@ -1293,6 +1089,38 @@
       </w:pPr>
       <w:r>
         <w:rPr>
+          <w:rtl w:val="0"/>
+        </w:rPr>
+      </w:r>
+    </w:p>
+    <w:p>
+      <w:pPr>
+        <w:jc w:val="both"/>
+        <w:rPr>
+          <w:rFonts w:ascii="Proxima Nova" w:cs="Proxima Nova" w:eastAsia="Proxima Nova" w:hAnsi="Proxima Nova"/>
+          <w:b w:val="1"/>
+          <w:sz w:val="36"/>
+          <w:szCs w:val="36"/>
+        </w:rPr>
+      </w:pPr>
+      <w:r>
+        <w:rPr>
+          <w:rtl w:val="0"/>
+        </w:rPr>
+      </w:r>
+    </w:p>
+    <w:p>
+      <w:pPr>
+        <w:jc w:val="both"/>
+        <w:rPr>
+          <w:rFonts w:ascii="Proxima Nova" w:cs="Proxima Nova" w:eastAsia="Proxima Nova" w:hAnsi="Proxima Nova"/>
+          <w:b w:val="1"/>
+          <w:sz w:val="36"/>
+          <w:szCs w:val="36"/>
+        </w:rPr>
+      </w:pPr>
+      <w:r>
+        <w:rPr>
           <w:rFonts w:ascii="Proxima Nova" w:cs="Proxima Nova" w:eastAsia="Proxima Nova" w:hAnsi="Proxima Nova"/>
           <w:b w:val="1"/>
           <w:sz w:val="36"/>
@@ -1424,12 +1252,12 @@
           <wp:inline distB="114300" distT="114300" distL="114300" distR="114300">
             <wp:extent cx="5734050" cy="2719388"/>
             <wp:effectExtent b="0" l="0" r="0" t="0"/>
-            <wp:docPr id="6" name="image1.png"/>
+            <wp:docPr id="6" name="image3.png"/>
             <a:graphic>
               <a:graphicData uri="http://schemas.openxmlformats.org/drawingml/2006/picture">
                 <pic:pic>
                   <pic:nvPicPr>
-                    <pic:cNvPr id="0" name="image1.png"/>
+                    <pic:cNvPr id="0" name="image3.png"/>
                     <pic:cNvPicPr preferRelativeResize="0"/>
                   </pic:nvPicPr>
                   <pic:blipFill>
@@ -1627,12 +1455,12 @@
           <wp:inline distB="114300" distT="114300" distL="114300" distR="114300">
             <wp:extent cx="5734050" cy="3314700"/>
             <wp:effectExtent b="0" l="0" r="0" t="0"/>
-            <wp:docPr id="5" name="image8.png"/>
+            <wp:docPr id="5" name="image10.png"/>
             <a:graphic>
               <a:graphicData uri="http://schemas.openxmlformats.org/drawingml/2006/picture">
                 <pic:pic>
                   <pic:nvPicPr>
-                    <pic:cNvPr id="0" name="image8.png"/>
+                    <pic:cNvPr id="0" name="image10.png"/>
                     <pic:cNvPicPr preferRelativeResize="0"/>
                   </pic:nvPicPr>
                   <pic:blipFill>
@@ -1747,12 +1575,12 @@
           <wp:inline distB="114300" distT="114300" distL="114300" distR="114300">
             <wp:extent cx="5437276" cy="8501063"/>
             <wp:effectExtent b="0" l="0" r="0" t="0"/>
-            <wp:docPr id="4" name="image4.png"/>
+            <wp:docPr id="4" name="image1.png"/>
             <a:graphic>
               <a:graphicData uri="http://schemas.openxmlformats.org/drawingml/2006/picture">
                 <pic:pic>
                   <pic:nvPicPr>
-                    <pic:cNvPr id="0" name="image4.png"/>
+                    <pic:cNvPr id="0" name="image1.png"/>
                     <pic:cNvPicPr preferRelativeResize="0"/>
                   </pic:nvPicPr>
                   <pic:blipFill>
@@ -1870,12 +1698,12 @@
           <wp:inline distB="114300" distT="114300" distL="114300" distR="114300">
             <wp:extent cx="5194257" cy="4033838"/>
             <wp:effectExtent b="0" l="0" r="0" t="0"/>
-            <wp:docPr id="2" name="image12.png"/>
+            <wp:docPr id="2" name="image9.png"/>
             <a:graphic>
               <a:graphicData uri="http://schemas.openxmlformats.org/drawingml/2006/picture">
                 <pic:pic>
                   <pic:nvPicPr>
-                    <pic:cNvPr id="0" name="image12.png"/>
+                    <pic:cNvPr id="0" name="image9.png"/>
                     <pic:cNvPicPr preferRelativeResize="0"/>
                   </pic:nvPicPr>
                   <pic:blipFill>
@@ -2064,12 +1892,12 @@
           <wp:inline distB="114300" distT="114300" distL="114300" distR="114300">
             <wp:extent cx="4872038" cy="5400943"/>
             <wp:effectExtent b="0" l="0" r="0" t="0"/>
-            <wp:docPr id="11" name="image10.png"/>
+            <wp:docPr id="11" name="image5.png"/>
             <a:graphic>
               <a:graphicData uri="http://schemas.openxmlformats.org/drawingml/2006/picture">
                 <pic:pic>
                   <pic:nvPicPr>
-                    <pic:cNvPr id="0" name="image10.png"/>
+                    <pic:cNvPr id="0" name="image5.png"/>
                     <pic:cNvPicPr preferRelativeResize="0"/>
                   </pic:nvPicPr>
                   <pic:blipFill>
@@ -2205,12 +2033,12 @@
           <wp:inline distB="114300" distT="114300" distL="114300" distR="114300">
             <wp:extent cx="6210300" cy="7586663"/>
             <wp:effectExtent b="0" l="0" r="0" t="0"/>
-            <wp:docPr id="12" name="image11.png"/>
+            <wp:docPr id="12" name="image12.png"/>
             <a:graphic>
               <a:graphicData uri="http://schemas.openxmlformats.org/drawingml/2006/picture">
                 <pic:pic>
                   <pic:nvPicPr>
-                    <pic:cNvPr id="0" name="image11.png"/>
+                    <pic:cNvPr id="0" name="image12.png"/>
                     <pic:cNvPicPr preferRelativeResize="0"/>
                   </pic:nvPicPr>
                   <pic:blipFill>
@@ -2320,12 +2148,12 @@
           <wp:inline distB="114300" distT="114300" distL="114300" distR="114300">
             <wp:extent cx="5724525" cy="6496050"/>
             <wp:effectExtent b="0" l="0" r="0" t="0"/>
-            <wp:docPr id="9" name="image7.png"/>
+            <wp:docPr id="9" name="image6.png"/>
             <a:graphic>
               <a:graphicData uri="http://schemas.openxmlformats.org/drawingml/2006/picture">
                 <pic:pic>
                   <pic:nvPicPr>
-                    <pic:cNvPr id="0" name="image7.png"/>
+                    <pic:cNvPr id="0" name="image6.png"/>
                     <pic:cNvPicPr preferRelativeResize="0"/>
                   </pic:nvPicPr>
                   <pic:blipFill>
@@ -2505,12 +2333,12 @@
           <wp:inline distB="114300" distT="114300" distL="114300" distR="114300">
             <wp:extent cx="5662613" cy="4088598"/>
             <wp:effectExtent b="0" l="0" r="0" t="0"/>
-            <wp:docPr id="1" name="image6.png"/>
+            <wp:docPr id="1" name="image11.png"/>
             <a:graphic>
               <a:graphicData uri="http://schemas.openxmlformats.org/drawingml/2006/picture">
                 <pic:pic>
                   <pic:nvPicPr>
-                    <pic:cNvPr id="0" name="image6.png"/>
+                    <pic:cNvPr id="0" name="image11.png"/>
                     <pic:cNvPicPr preferRelativeResize="0"/>
                   </pic:nvPicPr>
                   <pic:blipFill>
@@ -2794,12 +2622,12 @@
           <wp:inline distB="114300" distT="114300" distL="114300" distR="114300">
             <wp:extent cx="5734050" cy="4927600"/>
             <wp:effectExtent b="0" l="0" r="0" t="0"/>
-            <wp:docPr id="10" name="image2.jpg"/>
+            <wp:docPr id="10" name="image7.jpg"/>
             <a:graphic>
               <a:graphicData uri="http://schemas.openxmlformats.org/drawingml/2006/picture">
                 <pic:pic>
                   <pic:nvPicPr>
-                    <pic:cNvPr id="0" name="image2.jpg"/>
+                    <pic:cNvPr id="0" name="image7.jpg"/>
                     <pic:cNvPicPr preferRelativeResize="0"/>
                   </pic:nvPicPr>
                   <pic:blipFill>
@@ -2901,12 +2729,12 @@
           <wp:inline distB="114300" distT="114300" distL="114300" distR="114300">
             <wp:extent cx="5734050" cy="5524500"/>
             <wp:effectExtent b="0" l="0" r="0" t="0"/>
-            <wp:docPr id="8" name="image9.jpg"/>
+            <wp:docPr id="8" name="image4.jpg"/>
             <a:graphic>
               <a:graphicData uri="http://schemas.openxmlformats.org/drawingml/2006/picture">
                 <pic:pic>
                   <pic:nvPicPr>
-                    <pic:cNvPr id="0" name="image9.jpg"/>
+                    <pic:cNvPr id="0" name="image4.jpg"/>
                     <pic:cNvPicPr preferRelativeResize="0"/>
                   </pic:nvPicPr>
                   <pic:blipFill>
@@ -3151,12 +2979,12 @@
           <wp:inline distB="114300" distT="114300" distL="114300" distR="114300">
             <wp:extent cx="6571269" cy="5195888"/>
             <wp:effectExtent b="0" l="0" r="0" t="0"/>
-            <wp:docPr id="3" name="image5.jpg"/>
+            <wp:docPr id="3" name="image8.jpg"/>
             <a:graphic>
               <a:graphicData uri="http://schemas.openxmlformats.org/drawingml/2006/picture">
                 <pic:pic>
                   <pic:nvPicPr>
-                    <pic:cNvPr id="0" name="image5.jpg"/>
+                    <pic:cNvPr id="0" name="image8.jpg"/>
                     <pic:cNvPicPr preferRelativeResize="0"/>
                   </pic:nvPicPr>
                   <pic:blipFill>

</xml_diff>